<commit_message>
oops forgot to commit
</commit_message>
<xml_diff>
--- a/Assignments/Assignment 4/Report.docx
+++ b/Assignments/Assignment 4/Report.docx
@@ -70,7 +70,15 @@
         <w:jc w:val="center"/>
       </w:pPr>
       <w:r>
-        <w:t>Presented to : Professor Phillip Servio</w:t>
+        <w:t xml:space="preserve">Presented </w:t>
+      </w:r>
+      <w:proofErr w:type="gramStart"/>
+      <w:r>
+        <w:t>to :</w:t>
+      </w:r>
+      <w:proofErr w:type="gramEnd"/>
+      <w:r>
+        <w:t xml:space="preserve"> Professor Phillip Servio</w:t>
       </w:r>
     </w:p>
     <w:p>
@@ -216,7 +224,7 @@
           <w:r>
             <w:fldChar w:fldCharType="separate"/>
           </w:r>
-          <w:hyperlink w:anchor="_Toc87467511" w:history="1">
+          <w:hyperlink w:anchor="_Toc88258438" w:history="1">
             <w:r>
               <w:rPr>
                 <w:rStyle w:val="Hyperlink"/>
@@ -243,7 +251,7 @@
                 <w:noProof/>
                 <w:webHidden/>
               </w:rPr>
-              <w:instrText xml:space="preserve"> PAGEREF _Toc87467511 \h </w:instrText>
+              <w:instrText xml:space="preserve"> PAGEREF _Toc88258438 \h </w:instrText>
             </w:r>
             <w:r>
               <w:rPr>
@@ -289,7 +297,7 @@
               <w:lang w:eastAsia="en-CA"/>
             </w:rPr>
           </w:pPr>
-          <w:hyperlink w:anchor="_Toc87467512" w:history="1">
+          <w:hyperlink w:anchor="_Toc88258439" w:history="1">
             <w:r>
               <w:rPr>
                 <w:rStyle w:val="Hyperlink"/>
@@ -316,7 +324,7 @@
                 <w:noProof/>
                 <w:webHidden/>
               </w:rPr>
-              <w:instrText xml:space="preserve"> PAGEREF _Toc87467512 \h </w:instrText>
+              <w:instrText xml:space="preserve"> PAGEREF _Toc88258439 \h </w:instrText>
             </w:r>
             <w:r>
               <w:rPr>
@@ -362,7 +370,7 @@
               <w:lang w:eastAsia="en-CA"/>
             </w:rPr>
           </w:pPr>
-          <w:hyperlink w:anchor="_Toc87467513" w:history="1">
+          <w:hyperlink w:anchor="_Toc88258440" w:history="1">
             <w:r>
               <w:rPr>
                 <w:rStyle w:val="Hyperlink"/>
@@ -389,7 +397,7 @@
                 <w:noProof/>
                 <w:webHidden/>
               </w:rPr>
-              <w:instrText xml:space="preserve"> PAGEREF _Toc87467513 \h </w:instrText>
+              <w:instrText xml:space="preserve"> PAGEREF _Toc88258440 \h </w:instrText>
             </w:r>
             <w:r>
               <w:rPr>
@@ -435,7 +443,7 @@
               <w:lang w:eastAsia="en-CA"/>
             </w:rPr>
           </w:pPr>
-          <w:hyperlink w:anchor="_Toc87467514" w:history="1">
+          <w:hyperlink w:anchor="_Toc88258441" w:history="1">
             <w:r>
               <w:rPr>
                 <w:rStyle w:val="Hyperlink"/>
@@ -462,7 +470,7 @@
                 <w:noProof/>
                 <w:webHidden/>
               </w:rPr>
-              <w:instrText xml:space="preserve"> PAGEREF _Toc87467514 \h </w:instrText>
+              <w:instrText xml:space="preserve"> PAGEREF _Toc88258441 \h </w:instrText>
             </w:r>
             <w:r>
               <w:rPr>
@@ -496,88 +504,58 @@
         <w:p>
           <w:pPr>
             <w:pStyle w:val="TOC2"/>
-            <w:tabs>
-              <w:tab w:val="right" w:leader="dot" w:pos="9350"/>
-            </w:tabs>
             <w:rPr>
               <w:rFonts w:asciiTheme="minorHAnsi" w:eastAsiaTheme="minorEastAsia" w:hAnsiTheme="minorHAnsi" w:cstheme="minorBidi"/>
-              <w:b/>
-              <w:bCs/>
-              <w:noProof/>
               <w:color w:val="auto"/>
               <w:sz w:val="22"/>
               <w:szCs w:val="22"/>
               <w:lang w:eastAsia="en-CA"/>
             </w:rPr>
           </w:pPr>
-          <w:hyperlink w:anchor="_Toc87467515" w:history="1">
+          <w:hyperlink w:anchor="_Toc88258442" w:history="1">
             <w:r>
               <w:rPr>
                 <w:rStyle w:val="Hyperlink"/>
-                <w:b/>
-                <w:bCs/>
-                <w:noProof/>
               </w:rPr>
               <w:t>3.1 Velocity Profile</w:t>
             </w:r>
             <w:r>
               <w:rPr>
-                <w:b/>
-                <w:bCs/>
-                <w:noProof/>
                 <w:webHidden/>
               </w:rPr>
               <w:tab/>
             </w:r>
             <w:r>
               <w:rPr>
-                <w:b/>
-                <w:bCs/>
-                <w:noProof/>
                 <w:webHidden/>
               </w:rPr>
               <w:fldChar w:fldCharType="begin"/>
             </w:r>
             <w:r>
               <w:rPr>
-                <w:b/>
-                <w:bCs/>
-                <w:noProof/>
                 <w:webHidden/>
               </w:rPr>
-              <w:instrText xml:space="preserve"> PAGEREF _Toc87467515 \h </w:instrText>
-            </w:r>
-            <w:r>
-              <w:rPr>
-                <w:b/>
-                <w:bCs/>
-                <w:noProof/>
+              <w:instrText xml:space="preserve"> PAGEREF _Toc88258442 \h </w:instrText>
+            </w:r>
+            <w:r>
+              <w:rPr>
                 <w:webHidden/>
               </w:rPr>
             </w:r>
             <w:r>
               <w:rPr>
-                <w:b/>
-                <w:bCs/>
-                <w:noProof/>
                 <w:webHidden/>
               </w:rPr>
               <w:fldChar w:fldCharType="separate"/>
             </w:r>
             <w:r>
               <w:rPr>
-                <w:b/>
-                <w:bCs/>
-                <w:noProof/>
                 <w:webHidden/>
               </w:rPr>
               <w:t>7</w:t>
             </w:r>
             <w:r>
               <w:rPr>
-                <w:b/>
-                <w:bCs/>
-                <w:noProof/>
                 <w:webHidden/>
               </w:rPr>
               <w:fldChar w:fldCharType="end"/>
@@ -587,88 +565,58 @@
         <w:p>
           <w:pPr>
             <w:pStyle w:val="TOC2"/>
-            <w:tabs>
-              <w:tab w:val="right" w:leader="dot" w:pos="9350"/>
-            </w:tabs>
             <w:rPr>
               <w:rFonts w:asciiTheme="minorHAnsi" w:eastAsiaTheme="minorEastAsia" w:hAnsiTheme="minorHAnsi" w:cstheme="minorBidi"/>
-              <w:b/>
-              <w:bCs/>
-              <w:noProof/>
               <w:color w:val="auto"/>
               <w:sz w:val="22"/>
               <w:szCs w:val="22"/>
               <w:lang w:eastAsia="en-CA"/>
             </w:rPr>
           </w:pPr>
-          <w:hyperlink w:anchor="_Toc87467516" w:history="1">
+          <w:hyperlink w:anchor="_Toc88258443" w:history="1">
             <w:r>
               <w:rPr>
                 <w:rStyle w:val="Hyperlink"/>
-                <w:b/>
-                <w:bCs/>
-                <w:noProof/>
               </w:rPr>
               <w:t>3.2 Average Velocity</w:t>
             </w:r>
             <w:r>
               <w:rPr>
-                <w:b/>
-                <w:bCs/>
-                <w:noProof/>
                 <w:webHidden/>
               </w:rPr>
               <w:tab/>
             </w:r>
             <w:r>
               <w:rPr>
-                <w:b/>
-                <w:bCs/>
-                <w:noProof/>
                 <w:webHidden/>
               </w:rPr>
               <w:fldChar w:fldCharType="begin"/>
             </w:r>
             <w:r>
               <w:rPr>
-                <w:b/>
-                <w:bCs/>
-                <w:noProof/>
                 <w:webHidden/>
               </w:rPr>
-              <w:instrText xml:space="preserve"> PAGEREF _Toc87467516 \h </w:instrText>
-            </w:r>
-            <w:r>
-              <w:rPr>
-                <w:b/>
-                <w:bCs/>
-                <w:noProof/>
+              <w:instrText xml:space="preserve"> PAGEREF _Toc88258443 \h </w:instrText>
+            </w:r>
+            <w:r>
+              <w:rPr>
                 <w:webHidden/>
               </w:rPr>
             </w:r>
             <w:r>
               <w:rPr>
-                <w:b/>
-                <w:bCs/>
-                <w:noProof/>
                 <w:webHidden/>
               </w:rPr>
               <w:fldChar w:fldCharType="separate"/>
             </w:r>
             <w:r>
               <w:rPr>
-                <w:b/>
-                <w:bCs/>
-                <w:noProof/>
                 <w:webHidden/>
               </w:rPr>
               <w:t>10</w:t>
             </w:r>
             <w:r>
               <w:rPr>
-                <w:b/>
-                <w:bCs/>
-                <w:noProof/>
                 <w:webHidden/>
               </w:rPr>
               <w:fldChar w:fldCharType="end"/>
@@ -678,88 +626,58 @@
         <w:p>
           <w:pPr>
             <w:pStyle w:val="TOC2"/>
-            <w:tabs>
-              <w:tab w:val="right" w:leader="dot" w:pos="9350"/>
-            </w:tabs>
             <w:rPr>
               <w:rFonts w:asciiTheme="minorHAnsi" w:eastAsiaTheme="minorEastAsia" w:hAnsiTheme="minorHAnsi" w:cstheme="minorBidi"/>
-              <w:b/>
-              <w:bCs/>
-              <w:noProof/>
               <w:color w:val="auto"/>
               <w:sz w:val="22"/>
               <w:szCs w:val="22"/>
               <w:lang w:eastAsia="en-CA"/>
             </w:rPr>
           </w:pPr>
-          <w:hyperlink w:anchor="_Toc87467517" w:history="1">
+          <w:hyperlink w:anchor="_Toc88258444" w:history="1">
             <w:r>
               <w:rPr>
                 <w:rStyle w:val="Hyperlink"/>
-                <w:b/>
-                <w:bCs/>
-                <w:noProof/>
               </w:rPr>
               <w:t>3.3 Reynold’s Number</w:t>
             </w:r>
             <w:r>
               <w:rPr>
-                <w:b/>
-                <w:bCs/>
-                <w:noProof/>
                 <w:webHidden/>
               </w:rPr>
               <w:tab/>
             </w:r>
             <w:r>
               <w:rPr>
-                <w:b/>
-                <w:bCs/>
-                <w:noProof/>
                 <w:webHidden/>
               </w:rPr>
               <w:fldChar w:fldCharType="begin"/>
             </w:r>
             <w:r>
               <w:rPr>
-                <w:b/>
-                <w:bCs/>
-                <w:noProof/>
                 <w:webHidden/>
               </w:rPr>
-              <w:instrText xml:space="preserve"> PAGEREF _Toc87467517 \h </w:instrText>
-            </w:r>
-            <w:r>
-              <w:rPr>
-                <w:b/>
-                <w:bCs/>
-                <w:noProof/>
+              <w:instrText xml:space="preserve"> PAGEREF _Toc88258444 \h </w:instrText>
+            </w:r>
+            <w:r>
+              <w:rPr>
                 <w:webHidden/>
               </w:rPr>
             </w:r>
             <w:r>
               <w:rPr>
-                <w:b/>
-                <w:bCs/>
-                <w:noProof/>
                 <w:webHidden/>
               </w:rPr>
               <w:fldChar w:fldCharType="separate"/>
             </w:r>
             <w:r>
               <w:rPr>
-                <w:b/>
-                <w:bCs/>
-                <w:noProof/>
                 <w:webHidden/>
               </w:rPr>
               <w:t>10</w:t>
             </w:r>
             <w:r>
               <w:rPr>
-                <w:b/>
-                <w:bCs/>
-                <w:noProof/>
                 <w:webHidden/>
               </w:rPr>
               <w:fldChar w:fldCharType="end"/>
@@ -781,7 +699,7 @@
               <w:lang w:eastAsia="en-CA"/>
             </w:rPr>
           </w:pPr>
-          <w:hyperlink w:anchor="_Toc87467518" w:history="1">
+          <w:hyperlink w:anchor="_Toc88258445" w:history="1">
             <w:r>
               <w:rPr>
                 <w:rStyle w:val="Hyperlink"/>
@@ -808,7 +726,7 @@
                 <w:noProof/>
                 <w:webHidden/>
               </w:rPr>
-              <w:instrText xml:space="preserve"> PAGEREF _Toc87467518 \h </w:instrText>
+              <w:instrText xml:space="preserve"> PAGEREF _Toc88258445 \h </w:instrText>
             </w:r>
             <w:r>
               <w:rPr>
@@ -842,88 +760,58 @@
         <w:p>
           <w:pPr>
             <w:pStyle w:val="TOC2"/>
-            <w:tabs>
-              <w:tab w:val="right" w:leader="dot" w:pos="9350"/>
-            </w:tabs>
             <w:rPr>
               <w:rFonts w:asciiTheme="minorHAnsi" w:eastAsiaTheme="minorEastAsia" w:hAnsiTheme="minorHAnsi" w:cstheme="minorBidi"/>
-              <w:b/>
-              <w:bCs/>
-              <w:noProof/>
               <w:color w:val="auto"/>
               <w:sz w:val="22"/>
               <w:szCs w:val="22"/>
               <w:lang w:eastAsia="en-CA"/>
             </w:rPr>
           </w:pPr>
-          <w:hyperlink w:anchor="_Toc87467519" w:history="1">
+          <w:hyperlink w:anchor="_Toc88258446" w:history="1">
             <w:r>
               <w:rPr>
                 <w:rStyle w:val="Hyperlink"/>
-                <w:b/>
-                <w:bCs/>
-                <w:noProof/>
               </w:rPr>
               <w:t>4.1 Scenario Comparison</w:t>
             </w:r>
             <w:r>
               <w:rPr>
-                <w:b/>
-                <w:bCs/>
-                <w:noProof/>
                 <w:webHidden/>
               </w:rPr>
               <w:tab/>
             </w:r>
             <w:r>
               <w:rPr>
-                <w:b/>
-                <w:bCs/>
-                <w:noProof/>
                 <w:webHidden/>
               </w:rPr>
               <w:fldChar w:fldCharType="begin"/>
             </w:r>
             <w:r>
               <w:rPr>
-                <w:b/>
-                <w:bCs/>
-                <w:noProof/>
                 <w:webHidden/>
               </w:rPr>
-              <w:instrText xml:space="preserve"> PAGEREF _Toc87467519 \h </w:instrText>
-            </w:r>
-            <w:r>
-              <w:rPr>
-                <w:b/>
-                <w:bCs/>
-                <w:noProof/>
+              <w:instrText xml:space="preserve"> PAGEREF _Toc88258446 \h </w:instrText>
+            </w:r>
+            <w:r>
+              <w:rPr>
                 <w:webHidden/>
               </w:rPr>
             </w:r>
             <w:r>
               <w:rPr>
-                <w:b/>
-                <w:bCs/>
-                <w:noProof/>
                 <w:webHidden/>
               </w:rPr>
               <w:fldChar w:fldCharType="separate"/>
             </w:r>
             <w:r>
               <w:rPr>
-                <w:b/>
-                <w:bCs/>
-                <w:noProof/>
                 <w:webHidden/>
               </w:rPr>
               <w:t>12</w:t>
             </w:r>
             <w:r>
               <w:rPr>
-                <w:b/>
-                <w:bCs/>
-                <w:noProof/>
                 <w:webHidden/>
               </w:rPr>
               <w:fldChar w:fldCharType="end"/>
@@ -933,88 +821,58 @@
         <w:p>
           <w:pPr>
             <w:pStyle w:val="TOC2"/>
-            <w:tabs>
-              <w:tab w:val="right" w:leader="dot" w:pos="9350"/>
-            </w:tabs>
             <w:rPr>
               <w:rFonts w:asciiTheme="minorHAnsi" w:eastAsiaTheme="minorEastAsia" w:hAnsiTheme="minorHAnsi" w:cstheme="minorBidi"/>
-              <w:b/>
-              <w:bCs/>
-              <w:noProof/>
               <w:color w:val="auto"/>
               <w:sz w:val="22"/>
               <w:szCs w:val="22"/>
               <w:lang w:eastAsia="en-CA"/>
             </w:rPr>
           </w:pPr>
-          <w:hyperlink w:anchor="_Toc87467520" w:history="1">
+          <w:hyperlink w:anchor="_Toc88258447" w:history="1">
             <w:r>
               <w:rPr>
                 <w:rStyle w:val="Hyperlink"/>
-                <w:b/>
-                <w:bCs/>
-                <w:noProof/>
               </w:rPr>
               <w:t>4.2 Program Considerations</w:t>
             </w:r>
             <w:r>
               <w:rPr>
-                <w:b/>
-                <w:bCs/>
-                <w:noProof/>
                 <w:webHidden/>
               </w:rPr>
               <w:tab/>
             </w:r>
             <w:r>
               <w:rPr>
-                <w:b/>
-                <w:bCs/>
-                <w:noProof/>
                 <w:webHidden/>
               </w:rPr>
               <w:fldChar w:fldCharType="begin"/>
             </w:r>
             <w:r>
               <w:rPr>
-                <w:b/>
-                <w:bCs/>
-                <w:noProof/>
                 <w:webHidden/>
               </w:rPr>
-              <w:instrText xml:space="preserve"> PAGEREF _Toc87467520 \h </w:instrText>
-            </w:r>
-            <w:r>
-              <w:rPr>
-                <w:b/>
-                <w:bCs/>
-                <w:noProof/>
+              <w:instrText xml:space="preserve"> PAGEREF _Toc88258447 \h </w:instrText>
+            </w:r>
+            <w:r>
+              <w:rPr>
                 <w:webHidden/>
               </w:rPr>
             </w:r>
             <w:r>
               <w:rPr>
-                <w:b/>
-                <w:bCs/>
-                <w:noProof/>
                 <w:webHidden/>
               </w:rPr>
               <w:fldChar w:fldCharType="separate"/>
             </w:r>
             <w:r>
               <w:rPr>
-                <w:b/>
-                <w:bCs/>
-                <w:noProof/>
                 <w:webHidden/>
               </w:rPr>
-              <w:t>12</w:t>
-            </w:r>
-            <w:r>
-              <w:rPr>
-                <w:b/>
-                <w:bCs/>
-                <w:noProof/>
+              <w:t>13</w:t>
+            </w:r>
+            <w:r>
+              <w:rPr>
                 <w:webHidden/>
               </w:rPr>
               <w:fldChar w:fldCharType="end"/>
@@ -1036,7 +894,7 @@
               <w:lang w:eastAsia="en-CA"/>
             </w:rPr>
           </w:pPr>
-          <w:hyperlink w:anchor="_Toc87467521" w:history="1">
+          <w:hyperlink w:anchor="_Toc88258448" w:history="1">
             <w:r>
               <w:rPr>
                 <w:rStyle w:val="Hyperlink"/>
@@ -1063,7 +921,7 @@
                 <w:noProof/>
                 <w:webHidden/>
               </w:rPr>
-              <w:instrText xml:space="preserve"> PAGEREF _Toc87467521 \h </w:instrText>
+              <w:instrText xml:space="preserve"> PAGEREF _Toc88258448 \h </w:instrText>
             </w:r>
             <w:r>
               <w:rPr>
@@ -1083,7 +941,7 @@
                 <w:noProof/>
                 <w:webHidden/>
               </w:rPr>
-              <w:t>12</w:t>
+              <w:t>13</w:t>
             </w:r>
             <w:r>
               <w:rPr>
@@ -1109,7 +967,7 @@
               <w:lang w:eastAsia="en-CA"/>
             </w:rPr>
           </w:pPr>
-          <w:hyperlink w:anchor="_Toc87467522" w:history="1">
+          <w:hyperlink w:anchor="_Toc88258449" w:history="1">
             <w:r>
               <w:rPr>
                 <w:rStyle w:val="Hyperlink"/>
@@ -1136,7 +994,7 @@
                 <w:noProof/>
                 <w:webHidden/>
               </w:rPr>
-              <w:instrText xml:space="preserve"> PAGEREF _Toc87467522 \h </w:instrText>
+              <w:instrText xml:space="preserve"> PAGEREF _Toc88258449 \h </w:instrText>
             </w:r>
             <w:r>
               <w:rPr>
@@ -1156,11 +1014,72 @@
                 <w:noProof/>
                 <w:webHidden/>
               </w:rPr>
-              <w:t>13</w:t>
+              <w:t>14</w:t>
             </w:r>
             <w:r>
               <w:rPr>
                 <w:noProof/>
+                <w:webHidden/>
+              </w:rPr>
+              <w:fldChar w:fldCharType="end"/>
+            </w:r>
+          </w:hyperlink>
+        </w:p>
+        <w:p>
+          <w:pPr>
+            <w:pStyle w:val="TOC2"/>
+            <w:rPr>
+              <w:rFonts w:asciiTheme="minorHAnsi" w:eastAsiaTheme="minorEastAsia" w:hAnsiTheme="minorHAnsi" w:cstheme="minorBidi"/>
+              <w:color w:val="auto"/>
+              <w:sz w:val="22"/>
+              <w:szCs w:val="22"/>
+              <w:lang w:eastAsia="en-CA"/>
+            </w:rPr>
+          </w:pPr>
+          <w:hyperlink w:anchor="_Toc88258450" w:history="1">
+            <w:r>
+              <w:rPr>
+                <w:rStyle w:val="Hyperlink"/>
+              </w:rPr>
+              <w:t>4.2.3 Odd Number of Points</w:t>
+            </w:r>
+            <w:r>
+              <w:rPr>
+                <w:webHidden/>
+              </w:rPr>
+              <w:tab/>
+            </w:r>
+            <w:r>
+              <w:rPr>
+                <w:webHidden/>
+              </w:rPr>
+              <w:fldChar w:fldCharType="begin"/>
+            </w:r>
+            <w:r>
+              <w:rPr>
+                <w:webHidden/>
+              </w:rPr>
+              <w:instrText xml:space="preserve"> PAGEREF _Toc88258450 \h </w:instrText>
+            </w:r>
+            <w:r>
+              <w:rPr>
+                <w:webHidden/>
+              </w:rPr>
+            </w:r>
+            <w:r>
+              <w:rPr>
+                <w:webHidden/>
+              </w:rPr>
+              <w:fldChar w:fldCharType="separate"/>
+            </w:r>
+            <w:r>
+              <w:rPr>
+                <w:webHidden/>
+              </w:rPr>
+              <w:t>15</w:t>
+            </w:r>
+            <w:r>
+              <w:rPr>
                 <w:webHidden/>
               </w:rPr>
               <w:fldChar w:fldCharType="end"/>
@@ -1182,7 +1101,7 @@
               <w:lang w:eastAsia="en-CA"/>
             </w:rPr>
           </w:pPr>
-          <w:hyperlink w:anchor="_Toc87467523" w:history="1">
+          <w:hyperlink w:anchor="_Toc88258451" w:history="1">
             <w:r>
               <w:rPr>
                 <w:rStyle w:val="Hyperlink"/>
@@ -1209,7 +1128,7 @@
                 <w:noProof/>
                 <w:webHidden/>
               </w:rPr>
-              <w:instrText xml:space="preserve"> PAGEREF _Toc87467523 \h </w:instrText>
+              <w:instrText xml:space="preserve"> PAGEREF _Toc88258451 \h </w:instrText>
             </w:r>
             <w:r>
               <w:rPr>
@@ -1229,7 +1148,7 @@
                 <w:noProof/>
                 <w:webHidden/>
               </w:rPr>
-              <w:t>14</w:t>
+              <w:t>16</w:t>
             </w:r>
             <w:r>
               <w:rPr>
@@ -1255,7 +1174,7 @@
               <w:lang w:eastAsia="en-CA"/>
             </w:rPr>
           </w:pPr>
-          <w:hyperlink w:anchor="_Toc87467524" w:history="1">
+          <w:hyperlink w:anchor="_Toc88258452" w:history="1">
             <w:r>
               <w:rPr>
                 <w:rStyle w:val="Hyperlink"/>
@@ -1282,7 +1201,7 @@
                 <w:noProof/>
                 <w:webHidden/>
               </w:rPr>
-              <w:instrText xml:space="preserve"> PAGEREF _Toc87467524 \h </w:instrText>
+              <w:instrText xml:space="preserve"> PAGEREF _Toc88258452 \h </w:instrText>
             </w:r>
             <w:r>
               <w:rPr>
@@ -1302,7 +1221,7 @@
                 <w:noProof/>
                 <w:webHidden/>
               </w:rPr>
-              <w:t>15</w:t>
+              <w:t>17</w:t>
             </w:r>
             <w:r>
               <w:rPr>
@@ -1347,7 +1266,7 @@
         <w:pStyle w:val="Heading1"/>
         <w:spacing w:line="480" w:lineRule="auto"/>
       </w:pPr>
-      <w:bookmarkStart w:id="0" w:name="_Toc87467511"/>
+      <w:bookmarkStart w:id="0" w:name="_Toc88258438"/>
       <w:r>
         <w:lastRenderedPageBreak/>
         <w:t>Nomenclature</w:t>
@@ -2149,7 +2068,7 @@
         <w:pStyle w:val="Heading1"/>
         <w:spacing w:line="480" w:lineRule="auto"/>
       </w:pPr>
-      <w:bookmarkStart w:id="1" w:name="_Toc87467512"/>
+      <w:bookmarkStart w:id="1" w:name="_Toc88258439"/>
       <w:r>
         <w:t xml:space="preserve">1 </w:t>
       </w:r>
@@ -2610,14 +2529,27 @@
       <w:r>
         <w:t xml:space="preserve">Figure </w:t>
       </w:r>
-      <w:fldSimple w:instr=" SEQ Figure \* ARABIC ">
-        <w:r>
-          <w:rPr>
-            <w:noProof/>
-          </w:rPr>
-          <w:t>1</w:t>
-        </w:r>
-      </w:fldSimple>
+      <w:r>
+        <w:fldChar w:fldCharType="begin"/>
+      </w:r>
+      <w:r>
+        <w:instrText xml:space="preserve"> SEQ Figure \* ARABIC </w:instrText>
+      </w:r>
+      <w:r>
+        <w:fldChar w:fldCharType="separate"/>
+      </w:r>
+      <w:r>
+        <w:rPr>
+          <w:noProof/>
+        </w:rPr>
+        <w:t>1</w:t>
+      </w:r>
+      <w:r>
+        <w:rPr>
+          <w:noProof/>
+        </w:rPr>
+        <w:fldChar w:fldCharType="end"/>
+      </w:r>
       <w:bookmarkEnd w:id="2"/>
       <w:r>
         <w:t xml:space="preserve"> Press</w:t>
@@ -2716,7 +2648,7 @@
         <w:pStyle w:val="Heading1"/>
         <w:spacing w:line="480" w:lineRule="auto"/>
       </w:pPr>
-      <w:bookmarkStart w:id="3" w:name="_Toc87467513"/>
+      <w:bookmarkStart w:id="3" w:name="_Toc88258440"/>
       <w:r>
         <w:lastRenderedPageBreak/>
         <w:t>2 Flowchart</w:t>
@@ -2759,7 +2691,7 @@
         <w:rPr>
           <w:noProof/>
         </w:rPr>
-        <w:t>1</w:t>
+        <w:t>2</w:t>
       </w:r>
       <w:r>
         <w:rPr>
@@ -2803,7 +2735,7 @@
         <w:rPr>
           <w:noProof/>
         </w:rPr>
-        <w:t>2</w:t>
+        <w:t>3</w:t>
       </w:r>
       <w:r>
         <w:rPr>
@@ -2908,27 +2840,14 @@
       <w:r>
         <w:t xml:space="preserve">Figure </w:t>
       </w:r>
-      <w:r>
-        <w:fldChar w:fldCharType="begin"/>
-      </w:r>
-      <w:r>
-        <w:instrText xml:space="preserve"> SEQ Figure \* ARABIC </w:instrText>
-      </w:r>
-      <w:r>
-        <w:fldChar w:fldCharType="separate"/>
-      </w:r>
-      <w:r>
-        <w:rPr>
-          <w:noProof/>
-        </w:rPr>
-        <w:t>2</w:t>
-      </w:r>
-      <w:r>
-        <w:rPr>
-          <w:noProof/>
-        </w:rPr>
-        <w:fldChar w:fldCharType="end"/>
-      </w:r>
+      <w:fldSimple w:instr=" SEQ Figure \* ARABIC ">
+        <w:r>
+          <w:rPr>
+            <w:noProof/>
+          </w:rPr>
+          <w:t>2</w:t>
+        </w:r>
+      </w:fldSimple>
       <w:bookmarkEnd w:id="4"/>
       <w:r>
         <w:t xml:space="preserve"> </w:t>
@@ -3019,27 +2938,14 @@
       <w:r>
         <w:t xml:space="preserve">Figure </w:t>
       </w:r>
-      <w:r>
-        <w:fldChar w:fldCharType="begin"/>
-      </w:r>
-      <w:r>
-        <w:instrText xml:space="preserve"> SEQ Figure \* ARABIC </w:instrText>
-      </w:r>
-      <w:r>
-        <w:fldChar w:fldCharType="separate"/>
-      </w:r>
-      <w:r>
-        <w:rPr>
-          <w:noProof/>
-        </w:rPr>
-        <w:t>3</w:t>
-      </w:r>
-      <w:r>
-        <w:rPr>
-          <w:noProof/>
-        </w:rPr>
-        <w:fldChar w:fldCharType="end"/>
-      </w:r>
+      <w:fldSimple w:instr=" SEQ Figure \* ARABIC ">
+        <w:r>
+          <w:rPr>
+            <w:noProof/>
+          </w:rPr>
+          <w:t>3</w:t>
+        </w:r>
+      </w:fldSimple>
       <w:bookmarkEnd w:id="5"/>
       <w:r>
         <w:t xml:space="preserve"> </w:t>
@@ -3076,7 +2982,7 @@
         <w:pStyle w:val="Heading1"/>
         <w:spacing w:line="480" w:lineRule="auto"/>
       </w:pPr>
-      <w:bookmarkStart w:id="6" w:name="_Toc87467514"/>
+      <w:bookmarkStart w:id="6" w:name="_Toc88258441"/>
       <w:r>
         <w:lastRenderedPageBreak/>
         <w:t>3 Results</w:t>
@@ -3087,7 +2993,7 @@
       <w:pPr>
         <w:pStyle w:val="Heading2"/>
       </w:pPr>
-      <w:bookmarkStart w:id="7" w:name="_Toc87467515"/>
+      <w:bookmarkStart w:id="7" w:name="_Toc88258442"/>
       <w:r>
         <w:t>3.1 Velocity Profile</w:t>
       </w:r>
@@ -3376,14 +3282,27 @@
             <w:r>
               <w:t>(</w:t>
             </w:r>
-            <w:fldSimple w:instr=" SEQ Equation \* ARABIC ">
-              <w:r>
-                <w:rPr>
-                  <w:noProof/>
-                </w:rPr>
-                <w:t>1</w:t>
-              </w:r>
-            </w:fldSimple>
+            <w:r>
+              <w:fldChar w:fldCharType="begin"/>
+            </w:r>
+            <w:r>
+              <w:instrText xml:space="preserve"> SEQ Equation \* ARABIC </w:instrText>
+            </w:r>
+            <w:r>
+              <w:fldChar w:fldCharType="separate"/>
+            </w:r>
+            <w:r>
+              <w:rPr>
+                <w:noProof/>
+              </w:rPr>
+              <w:t>1</w:t>
+            </w:r>
+            <w:r>
+              <w:rPr>
+                <w:noProof/>
+              </w:rPr>
+              <w:fldChar w:fldCharType="end"/>
+            </w:r>
             <w:r>
               <w:t>)</w:t>
             </w:r>
@@ -3403,7 +3322,15 @@
         <w:t xml:space="preserve">he flow was assumed to be steady, </w:t>
       </w:r>
       <w:r>
-        <w:t>dominated by viscous forces (i.e. negligible convection), one-directional</w:t>
+        <w:t>dominated by viscous forces (</w:t>
+      </w:r>
+      <w:proofErr w:type="gramStart"/>
+      <w:r>
+        <w:t>i.e.</w:t>
+      </w:r>
+      <w:proofErr w:type="gramEnd"/>
+      <w:r>
+        <w:t xml:space="preserve"> negligible convection), one-directional</w:t>
       </w:r>
       <w:r>
         <w:t xml:space="preserve"> along the x-axis</w:t>
@@ -3643,14 +3570,27 @@
             <w:r>
               <w:t>(</w:t>
             </w:r>
-            <w:fldSimple w:instr=" SEQ Equation \* ARABIC ">
-              <w:r>
-                <w:rPr>
-                  <w:noProof/>
-                </w:rPr>
-                <w:t>2</w:t>
-              </w:r>
-            </w:fldSimple>
+            <w:r>
+              <w:fldChar w:fldCharType="begin"/>
+            </w:r>
+            <w:r>
+              <w:instrText xml:space="preserve"> SEQ Equation \* ARABIC </w:instrText>
+            </w:r>
+            <w:r>
+              <w:fldChar w:fldCharType="separate"/>
+            </w:r>
+            <w:r>
+              <w:rPr>
+                <w:noProof/>
+              </w:rPr>
+              <w:t>2</w:t>
+            </w:r>
+            <w:r>
+              <w:rPr>
+                <w:noProof/>
+              </w:rPr>
+              <w:fldChar w:fldCharType="end"/>
+            </w:r>
             <w:r>
               <w:t>)</w:t>
             </w:r>
@@ -5445,14 +5385,30 @@
             <w:r>
               <w:t>(</w:t>
             </w:r>
-            <w:fldSimple w:instr=" SEQ Equation \* ARABIC ">
-              <w:r>
-                <w:rPr>
-                  <w:noProof/>
-                </w:rPr>
-                <w:t>3</w:t>
-              </w:r>
-            </w:fldSimple>
+            <w:r>
+              <w:fldChar w:fldCharType="begin"/>
+            </w:r>
+            <w:r>
+              <w:instrText xml:space="preserve"> SEQ Equation \* ARABIC</w:instrText>
+            </w:r>
+            <w:r>
+              <w:instrText xml:space="preserve"> </w:instrText>
+            </w:r>
+            <w:r>
+              <w:fldChar w:fldCharType="separate"/>
+            </w:r>
+            <w:r>
+              <w:rPr>
+                <w:noProof/>
+              </w:rPr>
+              <w:t>3</w:t>
+            </w:r>
+            <w:r>
+              <w:rPr>
+                <w:noProof/>
+              </w:rPr>
+              <w:fldChar w:fldCharType="end"/>
+            </w:r>
             <w:r>
               <w:t>)</w:t>
             </w:r>
@@ -7802,27 +7758,14 @@
       <w:r>
         <w:t xml:space="preserve">Table </w:t>
       </w:r>
-      <w:r>
-        <w:fldChar w:fldCharType="begin"/>
-      </w:r>
-      <w:r>
-        <w:instrText xml:space="preserve"> SEQ Table \* ARABIC </w:instrText>
-      </w:r>
-      <w:r>
-        <w:fldChar w:fldCharType="separate"/>
-      </w:r>
-      <w:r>
-        <w:rPr>
-          <w:noProof/>
-        </w:rPr>
-        <w:t>1</w:t>
-      </w:r>
-      <w:r>
-        <w:rPr>
-          <w:noProof/>
-        </w:rPr>
-        <w:fldChar w:fldCharType="end"/>
-      </w:r>
+      <w:fldSimple w:instr=" SEQ Table \* ARABIC ">
+        <w:r>
+          <w:rPr>
+            <w:noProof/>
+          </w:rPr>
+          <w:t>1</w:t>
+        </w:r>
+      </w:fldSimple>
       <w:bookmarkEnd w:id="11"/>
       <w:r>
         <w:t xml:space="preserve"> </w:t>
@@ -8737,8 +8680,13 @@
         <w:fldChar w:fldCharType="separate"/>
       </w:r>
       <w:r>
-        <w:t>6 Appendix</w:t>
-      </w:r>
+        <w:t xml:space="preserve">6 </w:t>
+      </w:r>
+      <w:proofErr w:type="spellStart"/>
+      <w:r>
+        <w:t>Appendi</w:t>
+      </w:r>
+      <w:proofErr w:type="spellEnd"/>
       <w:r>
         <w:fldChar w:fldCharType="end"/>
       </w:r>
@@ -8750,7 +8698,7 @@
       <w:pPr>
         <w:pStyle w:val="Heading2"/>
       </w:pPr>
-      <w:bookmarkStart w:id="12" w:name="_Toc87467516"/>
+      <w:bookmarkStart w:id="12" w:name="_Toc88258443"/>
       <w:r>
         <w:t>3.2 Average Velocity</w:t>
       </w:r>
@@ -9166,8 +9114,13 @@
       <w:pPr>
         <w:spacing w:after="160"/>
       </w:pPr>
-      <w:r>
-        <w:t xml:space="preserve">Assuming that the plates have width </w:t>
+      <w:proofErr w:type="gramStart"/>
+      <w:r>
+        <w:t>Assuming that</w:t>
+      </w:r>
+      <w:proofErr w:type="gramEnd"/>
+      <w:r>
+        <w:t xml:space="preserve"> the plates have width </w:t>
       </w:r>
       <m:oMath>
         <m:r>
@@ -9682,7 +9635,7 @@
       <w:pPr>
         <w:pStyle w:val="Heading2"/>
       </w:pPr>
-      <w:bookmarkStart w:id="14" w:name="_Toc87467517"/>
+      <w:bookmarkStart w:id="14" w:name="_Toc88258444"/>
       <w:r>
         <w:t>3.3 Reynold’s Number</w:t>
       </w:r>
@@ -9778,14 +9731,27 @@
             <w:r>
               <w:t>(</w:t>
             </w:r>
-            <w:fldSimple w:instr=" SEQ Equation \* ARABIC ">
-              <w:r>
-                <w:rPr>
-                  <w:noProof/>
-                </w:rPr>
-                <w:t>5</w:t>
-              </w:r>
-            </w:fldSimple>
+            <w:r>
+              <w:fldChar w:fldCharType="begin"/>
+            </w:r>
+            <w:r>
+              <w:instrText xml:space="preserve"> SEQ Equation \* ARABIC </w:instrText>
+            </w:r>
+            <w:r>
+              <w:fldChar w:fldCharType="separate"/>
+            </w:r>
+            <w:r>
+              <w:rPr>
+                <w:noProof/>
+              </w:rPr>
+              <w:t>5</w:t>
+            </w:r>
+            <w:r>
+              <w:rPr>
+                <w:noProof/>
+              </w:rPr>
+              <w:fldChar w:fldCharType="end"/>
+            </w:r>
             <w:r>
               <w:t>)</w:t>
             </w:r>
@@ -9910,27 +9876,14 @@
       <w:r>
         <w:t xml:space="preserve">Table </w:t>
       </w:r>
-      <w:r>
-        <w:fldChar w:fldCharType="begin"/>
-      </w:r>
-      <w:r>
-        <w:instrText xml:space="preserve"> SEQ Table \* ARABIC </w:instrText>
-      </w:r>
-      <w:r>
-        <w:fldChar w:fldCharType="separate"/>
-      </w:r>
-      <w:r>
-        <w:rPr>
-          <w:noProof/>
-        </w:rPr>
-        <w:t>2</w:t>
-      </w:r>
-      <w:r>
-        <w:rPr>
-          <w:noProof/>
-        </w:rPr>
-        <w:fldChar w:fldCharType="end"/>
-      </w:r>
+      <w:fldSimple w:instr=" SEQ Table \* ARABIC ">
+        <w:r>
+          <w:rPr>
+            <w:noProof/>
+          </w:rPr>
+          <w:t>2</w:t>
+        </w:r>
+      </w:fldSimple>
       <w:bookmarkEnd w:id="15"/>
       <w:r>
         <w:t xml:space="preserve"> Average Velocity and Reynold's Number</w:t>
@@ -10495,7 +10448,7 @@
         <w:pStyle w:val="Heading1"/>
         <w:spacing w:line="480" w:lineRule="auto"/>
       </w:pPr>
-      <w:bookmarkStart w:id="16" w:name="_Toc87467518"/>
+      <w:bookmarkStart w:id="16" w:name="_Toc88258445"/>
       <w:r>
         <w:lastRenderedPageBreak/>
         <w:t>4 Discussion</w:t>
@@ -10506,7 +10459,7 @@
       <w:pPr>
         <w:pStyle w:val="Heading2"/>
       </w:pPr>
-      <w:bookmarkStart w:id="17" w:name="_Toc87467519"/>
+      <w:bookmarkStart w:id="17" w:name="_Toc88258446"/>
       <w:r>
         <w:t xml:space="preserve">4.1 </w:t>
       </w:r>
@@ -11011,10 +10964,70 @@
         <w:t>, and as a result, the velocity profile</w:t>
       </w:r>
       <w:r>
-        <w:t xml:space="preserve"> crosses the </w:t>
-      </w:r>
-      <w:r>
-        <w:t>…</w:t>
+        <w:t xml:space="preserve"> crosses </w:t>
+      </w:r>
+      <w:r>
+        <w:t>into negative</w:t>
+      </w:r>
+      <w:r>
+        <w:t xml:space="preserve"> values, indicating flow in the opposite direction. </w:t>
+      </w:r>
+      <w:r>
+        <w:t>Noticeably</w:t>
+      </w:r>
+      <w:r>
+        <w:t xml:space="preserve">, some of the parabolic profile </w:t>
+      </w:r>
+      <w:r>
+        <w:t>also remains</w:t>
+      </w:r>
+      <w:r>
+        <w:t xml:space="preserve"> present</w:t>
+      </w:r>
+      <w:r>
+        <w:t xml:space="preserve">, </w:t>
+      </w:r>
+      <w:r>
+        <w:t>and is</w:t>
+      </w:r>
+      <w:r>
+        <w:t xml:space="preserve"> attributed by </w:t>
+      </w:r>
+      <w:r>
+        <w:t>the pressure gradient.</w:t>
+      </w:r>
+      <w:r>
+        <w:t xml:space="preserve"> T</w:t>
+      </w:r>
+      <w:r>
+        <w:t xml:space="preserve">his scenario also presents the lowest average </w:t>
+      </w:r>
+      <w:r>
+        <w:t>velocity</w:t>
+      </w:r>
+      <w:r>
+        <w:t xml:space="preserve"> and </w:t>
+      </w:r>
+      <w:r>
+        <w:t>Reynold’s</w:t>
+      </w:r>
+      <w:r>
+        <w:t xml:space="preserve"> number</w:t>
+      </w:r>
+      <w:r>
+        <w:t>;</w:t>
+      </w:r>
+      <w:r>
+        <w:t xml:space="preserve"> </w:t>
+      </w:r>
+      <w:r>
+        <w:t>a</w:t>
+      </w:r>
+      <w:r>
+        <w:t>s some fluid moves in the negative direction, the net velocity is lower</w:t>
+      </w:r>
+      <w:r>
+        <w:t xml:space="preserve">. </w:t>
       </w:r>
     </w:p>
     <w:p/>
@@ -11025,12 +11038,11 @@
           <w:lang w:val="en-CA"/>
         </w:rPr>
       </w:pPr>
-      <w:bookmarkStart w:id="18" w:name="_Toc87467520"/>
+      <w:bookmarkStart w:id="18" w:name="_Toc88258447"/>
       <w:r>
         <w:rPr>
           <w:lang w:val="en-CA"/>
         </w:rPr>
-        <w:lastRenderedPageBreak/>
         <w:t>4.2 Program Considerations</w:t>
       </w:r>
       <w:bookmarkEnd w:id="18"/>
@@ -11039,7 +11051,7 @@
       <w:pPr>
         <w:pStyle w:val="Heading3"/>
       </w:pPr>
-      <w:bookmarkStart w:id="19" w:name="_Toc87467521"/>
+      <w:bookmarkStart w:id="19" w:name="_Toc88258448"/>
       <w:r>
         <w:t>4.2.1</w:t>
       </w:r>
@@ -11146,35 +11158,701 @@
         <w:t xml:space="preserve"> and time. </w:t>
       </w:r>
       <w:r>
-        <w:t xml:space="preserve">The tridiagonal matrix was </w:t>
+        <w:t xml:space="preserve">The tridiagonal matrix </w:t>
+      </w:r>
+      <w:r>
+        <w:t xml:space="preserve">produced in scenario 1 </w:t>
+      </w:r>
+      <w:r>
+        <w:t xml:space="preserve">was </w:t>
       </w:r>
       <w:r>
         <w:t>inputted to both methods and timed for comparison.</w:t>
+      </w:r>
+      <w:r>
+        <w:t xml:space="preserve"> </w:t>
+      </w:r>
+      <w:r>
+        <w:t>Taking three trials, the average</w:t>
+      </w:r>
+      <w:r>
+        <w:t>s</w:t>
+      </w:r>
+      <w:r>
+        <w:t xml:space="preserve"> of the elapsed times were compared</w:t>
+      </w:r>
+      <w:r>
+        <w:t xml:space="preserve"> (</w:t>
+      </w:r>
+      <w:r>
+        <w:fldChar w:fldCharType="begin"/>
+      </w:r>
+      <w:r>
+        <w:instrText xml:space="preserve"> REF _Ref88252293 \h </w:instrText>
+      </w:r>
+      <w:r>
+        <w:fldChar w:fldCharType="separate"/>
+      </w:r>
+      <w:r>
+        <w:t xml:space="preserve">Table </w:t>
+      </w:r>
+      <w:r>
+        <w:rPr>
+          <w:noProof/>
+        </w:rPr>
+        <w:t>3</w:t>
+      </w:r>
+      <w:r>
+        <w:fldChar w:fldCharType="end"/>
+      </w:r>
+      <w:r>
+        <w:t>).</w:t>
       </w:r>
     </w:p>
     <w:p>
-      <w:r>
-        <w:t>---&gt;</w:t>
-      </w:r>
+      <w:pPr>
+        <w:pStyle w:val="Caption"/>
+      </w:pPr>
+      <w:bookmarkStart w:id="20" w:name="_Ref88252293"/>
+      <w:r>
+        <w:t xml:space="preserve">Table </w:t>
+      </w:r>
+      <w:fldSimple w:instr=" SEQ Table \* ARABIC ">
+        <w:r>
+          <w:rPr>
+            <w:noProof/>
+          </w:rPr>
+          <w:t>3</w:t>
+        </w:r>
+      </w:fldSimple>
+      <w:bookmarkEnd w:id="20"/>
       <w:r>
         <w:t xml:space="preserve"> </w:t>
       </w:r>
       <w:r>
-        <w:t>time program in matlab</w:t>
+        <w:t>Elapsed Time of Code Execution for Thomas Algorithm and Gaussian Elimination</w:t>
+      </w:r>
+    </w:p>
+    <w:tbl>
+      <w:tblPr>
+        <w:tblStyle w:val="TableGrid"/>
+        <w:tblW w:w="0" w:type="auto"/>
+        <w:jc w:val="center"/>
+        <w:tblLook w:val="04A0" w:firstRow="1" w:lastRow="0" w:firstColumn="1" w:lastColumn="0" w:noHBand="0" w:noVBand="1"/>
+      </w:tblPr>
+      <w:tblGrid>
+        <w:gridCol w:w="2714"/>
+        <w:gridCol w:w="2715"/>
+        <w:gridCol w:w="2715"/>
+      </w:tblGrid>
+      <w:tr>
+        <w:trPr>
+          <w:trHeight w:val="435"/>
+          <w:jc w:val="center"/>
+        </w:trPr>
+        <w:tc>
+          <w:tcPr>
+            <w:tcW w:w="2714" w:type="dxa"/>
+            <w:tcBorders>
+              <w:top w:val="single" w:sz="4" w:space="0" w:color="auto"/>
+              <w:left w:val="nil"/>
+              <w:bottom w:val="single" w:sz="4" w:space="0" w:color="auto"/>
+              <w:right w:val="nil"/>
+            </w:tcBorders>
+          </w:tcPr>
+          <w:p>
+            <w:pPr>
+              <w:jc w:val="center"/>
+              <w:rPr>
+                <w:b/>
+                <w:bCs/>
+              </w:rPr>
+            </w:pPr>
+          </w:p>
+        </w:tc>
+        <w:tc>
+          <w:tcPr>
+            <w:tcW w:w="2715" w:type="dxa"/>
+            <w:tcBorders>
+              <w:top w:val="single" w:sz="4" w:space="0" w:color="auto"/>
+              <w:left w:val="nil"/>
+              <w:bottom w:val="single" w:sz="4" w:space="0" w:color="auto"/>
+              <w:right w:val="nil"/>
+            </w:tcBorders>
+          </w:tcPr>
+          <w:p>
+            <w:pPr>
+              <w:jc w:val="center"/>
+              <w:rPr>
+                <w:b/>
+                <w:bCs/>
+              </w:rPr>
+            </w:pPr>
+            <w:r>
+              <w:rPr>
+                <w:b/>
+                <w:bCs/>
+              </w:rPr>
+              <w:t>Thomas Algorithm</w:t>
+            </w:r>
+          </w:p>
+          <w:p>
+            <w:pPr>
+              <w:jc w:val="center"/>
+              <w:rPr>
+                <w:b/>
+                <w:bCs/>
+              </w:rPr>
+            </w:pPr>
+            <w:r>
+              <w:rPr>
+                <w:b/>
+                <w:bCs/>
+              </w:rPr>
+              <w:t>Time Elapsed (s)</w:t>
+            </w:r>
+          </w:p>
+        </w:tc>
+        <w:tc>
+          <w:tcPr>
+            <w:tcW w:w="2715" w:type="dxa"/>
+            <w:tcBorders>
+              <w:top w:val="single" w:sz="4" w:space="0" w:color="auto"/>
+              <w:left w:val="nil"/>
+              <w:bottom w:val="single" w:sz="4" w:space="0" w:color="auto"/>
+              <w:right w:val="nil"/>
+            </w:tcBorders>
+          </w:tcPr>
+          <w:p>
+            <w:pPr>
+              <w:jc w:val="center"/>
+              <w:rPr>
+                <w:b/>
+                <w:bCs/>
+              </w:rPr>
+            </w:pPr>
+            <w:r>
+              <w:rPr>
+                <w:b/>
+                <w:bCs/>
+              </w:rPr>
+              <w:t>Gaussian Elimination</w:t>
+            </w:r>
+          </w:p>
+          <w:p>
+            <w:pPr>
+              <w:jc w:val="center"/>
+              <w:rPr>
+                <w:b/>
+                <w:bCs/>
+              </w:rPr>
+            </w:pPr>
+            <w:r>
+              <w:rPr>
+                <w:b/>
+                <w:bCs/>
+              </w:rPr>
+              <w:t>Time Elapsed (s)</w:t>
+            </w:r>
+          </w:p>
+        </w:tc>
+      </w:tr>
+      <w:tr>
+        <w:trPr>
+          <w:trHeight w:val="448"/>
+          <w:jc w:val="center"/>
+        </w:trPr>
+        <w:tc>
+          <w:tcPr>
+            <w:tcW w:w="2714" w:type="dxa"/>
+            <w:tcBorders>
+              <w:top w:val="single" w:sz="4" w:space="0" w:color="auto"/>
+              <w:left w:val="nil"/>
+              <w:bottom w:val="nil"/>
+              <w:right w:val="nil"/>
+            </w:tcBorders>
+          </w:tcPr>
+          <w:p>
+            <w:pPr>
+              <w:jc w:val="center"/>
+            </w:pPr>
+            <w:r>
+              <w:t>Run 1</w:t>
+            </w:r>
+          </w:p>
+        </w:tc>
+        <w:tc>
+          <w:tcPr>
+            <w:tcW w:w="2715" w:type="dxa"/>
+            <w:tcBorders>
+              <w:top w:val="single" w:sz="4" w:space="0" w:color="auto"/>
+              <w:left w:val="nil"/>
+              <w:bottom w:val="nil"/>
+              <w:right w:val="nil"/>
+            </w:tcBorders>
+          </w:tcPr>
+          <w:p>
+            <w:pPr>
+              <w:jc w:val="center"/>
+            </w:pPr>
+            <w:r>
+              <w:t>0.000900</w:t>
+            </w:r>
+          </w:p>
+        </w:tc>
+        <w:tc>
+          <w:tcPr>
+            <w:tcW w:w="2715" w:type="dxa"/>
+            <w:tcBorders>
+              <w:top w:val="single" w:sz="4" w:space="0" w:color="auto"/>
+              <w:left w:val="nil"/>
+              <w:bottom w:val="nil"/>
+              <w:right w:val="nil"/>
+            </w:tcBorders>
+          </w:tcPr>
+          <w:p>
+            <w:pPr>
+              <w:jc w:val="center"/>
+            </w:pPr>
+            <w:r>
+              <w:t>0.005762</w:t>
+            </w:r>
+          </w:p>
+        </w:tc>
+      </w:tr>
+      <w:tr>
+        <w:trPr>
+          <w:trHeight w:val="435"/>
+          <w:jc w:val="center"/>
+        </w:trPr>
+        <w:tc>
+          <w:tcPr>
+            <w:tcW w:w="2714" w:type="dxa"/>
+            <w:tcBorders>
+              <w:top w:val="nil"/>
+              <w:left w:val="nil"/>
+              <w:bottom w:val="nil"/>
+              <w:right w:val="nil"/>
+            </w:tcBorders>
+          </w:tcPr>
+          <w:p>
+            <w:pPr>
+              <w:jc w:val="center"/>
+            </w:pPr>
+            <w:r>
+              <w:t>Run 2</w:t>
+            </w:r>
+          </w:p>
+        </w:tc>
+        <w:tc>
+          <w:tcPr>
+            <w:tcW w:w="2715" w:type="dxa"/>
+            <w:tcBorders>
+              <w:top w:val="nil"/>
+              <w:left w:val="nil"/>
+              <w:bottom w:val="nil"/>
+              <w:right w:val="nil"/>
+            </w:tcBorders>
+          </w:tcPr>
+          <w:p>
+            <w:pPr>
+              <w:tabs>
+                <w:tab w:val="left" w:pos="559"/>
+              </w:tabs>
+              <w:jc w:val="center"/>
+            </w:pPr>
+            <w:r>
+              <w:t>0.000883</w:t>
+            </w:r>
+          </w:p>
+        </w:tc>
+        <w:tc>
+          <w:tcPr>
+            <w:tcW w:w="2715" w:type="dxa"/>
+            <w:tcBorders>
+              <w:top w:val="nil"/>
+              <w:left w:val="nil"/>
+              <w:bottom w:val="nil"/>
+              <w:right w:val="nil"/>
+            </w:tcBorders>
+          </w:tcPr>
+          <w:p>
+            <w:pPr>
+              <w:jc w:val="center"/>
+            </w:pPr>
+            <w:r>
+              <w:t>0.006219</w:t>
+            </w:r>
+          </w:p>
+        </w:tc>
+      </w:tr>
+      <w:tr>
+        <w:trPr>
+          <w:trHeight w:val="448"/>
+          <w:jc w:val="center"/>
+        </w:trPr>
+        <w:tc>
+          <w:tcPr>
+            <w:tcW w:w="2714" w:type="dxa"/>
+            <w:tcBorders>
+              <w:top w:val="nil"/>
+              <w:left w:val="nil"/>
+              <w:bottom w:val="nil"/>
+              <w:right w:val="nil"/>
+            </w:tcBorders>
+          </w:tcPr>
+          <w:p>
+            <w:pPr>
+              <w:jc w:val="center"/>
+            </w:pPr>
+            <w:r>
+              <w:t>Run 3</w:t>
+            </w:r>
+          </w:p>
+        </w:tc>
+        <w:tc>
+          <w:tcPr>
+            <w:tcW w:w="2715" w:type="dxa"/>
+            <w:tcBorders>
+              <w:top w:val="nil"/>
+              <w:left w:val="nil"/>
+              <w:bottom w:val="nil"/>
+              <w:right w:val="nil"/>
+            </w:tcBorders>
+          </w:tcPr>
+          <w:p>
+            <w:pPr>
+              <w:jc w:val="center"/>
+            </w:pPr>
+            <w:r>
+              <w:t>0.000043</w:t>
+            </w:r>
+          </w:p>
+        </w:tc>
+        <w:tc>
+          <w:tcPr>
+            <w:tcW w:w="2715" w:type="dxa"/>
+            <w:tcBorders>
+              <w:top w:val="nil"/>
+              <w:left w:val="nil"/>
+              <w:bottom w:val="nil"/>
+              <w:right w:val="nil"/>
+            </w:tcBorders>
+          </w:tcPr>
+          <w:p>
+            <w:pPr>
+              <w:jc w:val="center"/>
+            </w:pPr>
+            <w:r>
+              <w:t>0.000959</w:t>
+            </w:r>
+          </w:p>
+        </w:tc>
+      </w:tr>
+      <w:tr>
+        <w:trPr>
+          <w:trHeight w:val="435"/>
+          <w:jc w:val="center"/>
+        </w:trPr>
+        <w:tc>
+          <w:tcPr>
+            <w:tcW w:w="2714" w:type="dxa"/>
+            <w:tcBorders>
+              <w:top w:val="nil"/>
+              <w:left w:val="nil"/>
+              <w:bottom w:val="single" w:sz="4" w:space="0" w:color="auto"/>
+              <w:right w:val="nil"/>
+            </w:tcBorders>
+          </w:tcPr>
+          <w:p>
+            <w:pPr>
+              <w:jc w:val="center"/>
+            </w:pPr>
+            <w:r>
+              <w:t>Average Time Elapsed</w:t>
+            </w:r>
+          </w:p>
+        </w:tc>
+        <w:tc>
+          <w:tcPr>
+            <w:tcW w:w="2715" w:type="dxa"/>
+            <w:tcBorders>
+              <w:top w:val="nil"/>
+              <w:left w:val="nil"/>
+              <w:bottom w:val="single" w:sz="4" w:space="0" w:color="auto"/>
+              <w:right w:val="nil"/>
+            </w:tcBorders>
+          </w:tcPr>
+          <w:p>
+            <w:pPr>
+              <w:jc w:val="center"/>
+            </w:pPr>
+            <w:r>
+              <w:t>0.00060</w:t>
+            </w:r>
+            <w:r>
+              <w:t>9</w:t>
+            </w:r>
+          </w:p>
+        </w:tc>
+        <w:tc>
+          <w:tcPr>
+            <w:tcW w:w="2715" w:type="dxa"/>
+            <w:tcBorders>
+              <w:top w:val="nil"/>
+              <w:left w:val="nil"/>
+              <w:bottom w:val="single" w:sz="4" w:space="0" w:color="auto"/>
+              <w:right w:val="nil"/>
+            </w:tcBorders>
+          </w:tcPr>
+          <w:p>
+            <w:pPr>
+              <w:keepNext/>
+              <w:jc w:val="center"/>
+            </w:pPr>
+            <w:r>
+              <w:t>0.004310</w:t>
+            </w:r>
+          </w:p>
+        </w:tc>
+      </w:tr>
+    </w:tbl>
+    <w:p/>
+    <w:p>
+      <w:r>
+        <w:t>The percentage difference between the two average times can thus be determined:</w:t>
       </w:r>
     </w:p>
     <w:p>
       <w:pPr>
+        <w:jc w:val="center"/>
+      </w:pPr>
+      <m:oMathPara>
+        <m:oMath>
+          <m:r>
+            <w:rPr>
+              <w:rFonts w:ascii="Cambria Math" w:hAnsi="Cambria Math"/>
+            </w:rPr>
+            <m:t>% difference=</m:t>
+          </m:r>
+          <m:f>
+            <m:fPr>
+              <m:ctrlPr>
+                <w:rPr>
+                  <w:rFonts w:ascii="Cambria Math" w:hAnsi="Cambria Math"/>
+                  <w:i/>
+                </w:rPr>
+              </m:ctrlPr>
+            </m:fPr>
+            <m:num>
+              <m:r>
+                <w:rPr>
+                  <w:rFonts w:ascii="Cambria Math" w:hAnsi="Cambria Math"/>
+                </w:rPr>
+                <m:t>t2-t1</m:t>
+              </m:r>
+            </m:num>
+            <m:den>
+              <m:r>
+                <w:rPr>
+                  <w:rFonts w:ascii="Cambria Math" w:hAnsi="Cambria Math"/>
+                </w:rPr>
+                <m:t>t1</m:t>
+              </m:r>
+            </m:den>
+          </m:f>
+          <m:r>
+            <w:rPr>
+              <w:rFonts w:ascii="Cambria Math" w:hAnsi="Cambria Math"/>
+            </w:rPr>
+            <m:t>∙100%</m:t>
+          </m:r>
+        </m:oMath>
+      </m:oMathPara>
+    </w:p>
+    <w:p>
+      <w:pPr>
+        <w:jc w:val="center"/>
+      </w:pPr>
+      <m:oMathPara>
+        <m:oMath>
+          <m:r>
+            <w:rPr>
+              <w:rFonts w:ascii="Cambria Math" w:hAnsi="Cambria Math"/>
+            </w:rPr>
+            <w:lastRenderedPageBreak/>
+            <m:t>% difference=</m:t>
+          </m:r>
+          <m:f>
+            <m:fPr>
+              <m:ctrlPr>
+                <w:rPr>
+                  <w:rFonts w:ascii="Cambria Math" w:hAnsi="Cambria Math"/>
+                  <w:i/>
+                </w:rPr>
+              </m:ctrlPr>
+            </m:fPr>
+            <m:num>
+              <m:r>
+                <m:rPr>
+                  <m:sty m:val="p"/>
+                </m:rPr>
+                <w:rPr>
+                  <w:rFonts w:ascii="Cambria Math" w:hAnsi="Cambria Math"/>
+                </w:rPr>
+                <m:t>0.004310</m:t>
+              </m:r>
+              <m:r>
+                <w:rPr>
+                  <w:rFonts w:ascii="Cambria Math" w:hAnsi="Cambria Math"/>
+                </w:rPr>
+                <m:t>-</m:t>
+              </m:r>
+              <m:r>
+                <m:rPr>
+                  <m:sty m:val="p"/>
+                </m:rPr>
+                <w:rPr>
+                  <w:rFonts w:ascii="Cambria Math" w:hAnsi="Cambria Math"/>
+                </w:rPr>
+                <m:t>0.000609</m:t>
+              </m:r>
+            </m:num>
+            <m:den>
+              <m:r>
+                <m:rPr>
+                  <m:sty m:val="p"/>
+                </m:rPr>
+                <w:rPr>
+                  <w:rFonts w:ascii="Cambria Math" w:hAnsi="Cambria Math"/>
+                </w:rPr>
+                <m:t>0.000609</m:t>
+              </m:r>
+            </m:den>
+          </m:f>
+          <m:r>
+            <w:rPr>
+              <w:rFonts w:ascii="Cambria Math" w:hAnsi="Cambria Math"/>
+            </w:rPr>
+            <m:t>∙100%</m:t>
+          </m:r>
+        </m:oMath>
+      </m:oMathPara>
+    </w:p>
+    <w:p>
+      <w:pPr>
+        <w:jc w:val="center"/>
+      </w:pPr>
+      <m:oMathPara>
+        <m:oMath>
+          <m:r>
+            <w:rPr>
+              <w:rFonts w:ascii="Cambria Math" w:hAnsi="Cambria Math"/>
+            </w:rPr>
+            <m:t>% difference=</m:t>
+          </m:r>
+          <m:f>
+            <m:fPr>
+              <m:ctrlPr>
+                <w:rPr>
+                  <w:rFonts w:ascii="Cambria Math" w:hAnsi="Cambria Math"/>
+                  <w:i/>
+                </w:rPr>
+              </m:ctrlPr>
+            </m:fPr>
+            <m:num>
+              <m:r>
+                <m:rPr>
+                  <m:sty m:val="p"/>
+                </m:rPr>
+                <w:rPr>
+                  <w:rFonts w:ascii="Cambria Math" w:hAnsi="Cambria Math"/>
+                </w:rPr>
+                <m:t>0.004310</m:t>
+              </m:r>
+              <m:r>
+                <w:rPr>
+                  <w:rFonts w:ascii="Cambria Math" w:hAnsi="Cambria Math"/>
+                </w:rPr>
+                <m:t>-</m:t>
+              </m:r>
+              <m:r>
+                <m:rPr>
+                  <m:sty m:val="p"/>
+                </m:rPr>
+                <w:rPr>
+                  <w:rFonts w:ascii="Cambria Math" w:hAnsi="Cambria Math"/>
+                </w:rPr>
+                <m:t>0.000609</m:t>
+              </m:r>
+            </m:num>
+            <m:den>
+              <m:r>
+                <m:rPr>
+                  <m:sty m:val="p"/>
+                </m:rPr>
+                <w:rPr>
+                  <w:rFonts w:ascii="Cambria Math" w:hAnsi="Cambria Math"/>
+                </w:rPr>
+                <m:t>0.000609</m:t>
+              </m:r>
+            </m:den>
+          </m:f>
+          <m:r>
+            <w:rPr>
+              <w:rFonts w:ascii="Cambria Math" w:hAnsi="Cambria Math"/>
+            </w:rPr>
+            <m:t>∙100%</m:t>
+          </m:r>
+        </m:oMath>
+      </m:oMathPara>
+    </w:p>
+    <w:p>
+      <w:pPr>
+        <w:jc w:val="center"/>
+      </w:pPr>
+    </w:p>
+    <w:p>
+      <w:pPr>
+        <w:jc w:val="center"/>
+      </w:pPr>
+      <m:oMathPara>
+        <m:oMath>
+          <m:r>
+            <w:rPr>
+              <w:rFonts w:ascii="Cambria Math" w:hAnsi="Cambria Math"/>
+            </w:rPr>
+            <m:t>% difference=607.7176%</m:t>
+          </m:r>
+        </m:oMath>
+      </m:oMathPara>
+    </w:p>
+    <w:p>
+      <w:r>
+        <w:t xml:space="preserve">Evidently, </w:t>
+      </w:r>
+      <w:r>
+        <w:t xml:space="preserve">the Thomas algorithm </w:t>
+      </w:r>
+      <w:r>
+        <w:t>takes a significantly less amount of time</w:t>
+      </w:r>
+      <w:r>
+        <w:t xml:space="preserve">, with the average percentage difference being approximately 600%. </w:t>
+      </w:r>
+    </w:p>
+    <w:p>
+      <w:pPr>
         <w:pStyle w:val="Heading3"/>
       </w:pPr>
-      <w:bookmarkStart w:id="20" w:name="_Toc87467522"/>
+      <w:bookmarkStart w:id="21" w:name="_Toc88258449"/>
       <w:r>
         <w:t>4.2.2</w:t>
       </w:r>
       <w:r>
         <w:t xml:space="preserve"> Choice of Numerical Method for Integration</w:t>
       </w:r>
-      <w:bookmarkEnd w:id="20"/>
+      <w:bookmarkEnd w:id="21"/>
     </w:p>
     <w:p>
       <w:r>
@@ -11403,6 +12081,7 @@
       <w:pPr>
         <w:pStyle w:val="Heading2"/>
       </w:pPr>
+      <w:bookmarkStart w:id="22" w:name="_Toc88258450"/>
       <w:r>
         <w:lastRenderedPageBreak/>
         <w:t>4.2.3</w:t>
@@ -11416,6 +12095,7 @@
       <w:r>
         <w:t>Number of Points</w:t>
       </w:r>
+      <w:bookmarkEnd w:id="22"/>
     </w:p>
     <w:p>
       <w:r>
@@ -11682,22 +12362,35 @@
               <w:spacing w:line="480" w:lineRule="auto"/>
               <w:jc w:val="both"/>
             </w:pPr>
-            <w:bookmarkStart w:id="21" w:name="_Ref87515204"/>
+            <w:bookmarkStart w:id="23" w:name="_Ref87515204"/>
             <w:r>
               <w:t>(</w:t>
             </w:r>
-            <w:fldSimple w:instr=" SEQ Equation \* ARABIC ">
-              <w:r>
-                <w:rPr>
-                  <w:noProof/>
-                </w:rPr>
-                <w:t>6</w:t>
-              </w:r>
-            </w:fldSimple>
+            <w:r>
+              <w:fldChar w:fldCharType="begin"/>
+            </w:r>
+            <w:r>
+              <w:instrText xml:space="preserve"> SEQ Equation \* ARABIC </w:instrText>
+            </w:r>
+            <w:r>
+              <w:fldChar w:fldCharType="separate"/>
+            </w:r>
+            <w:r>
+              <w:rPr>
+                <w:noProof/>
+              </w:rPr>
+              <w:t>6</w:t>
+            </w:r>
+            <w:r>
+              <w:rPr>
+                <w:noProof/>
+              </w:rPr>
+              <w:fldChar w:fldCharType="end"/>
+            </w:r>
             <w:r>
               <w:t>)</w:t>
             </w:r>
-            <w:bookmarkEnd w:id="21"/>
+            <w:bookmarkEnd w:id="23"/>
           </w:p>
         </w:tc>
       </w:tr>
@@ -12102,22 +12795,35 @@
               <w:spacing w:line="480" w:lineRule="auto"/>
               <w:jc w:val="both"/>
             </w:pPr>
-            <w:bookmarkStart w:id="22" w:name="_Ref87515241"/>
+            <w:bookmarkStart w:id="24" w:name="_Ref87515241"/>
             <w:r>
               <w:t>(</w:t>
             </w:r>
-            <w:fldSimple w:instr=" SEQ Equation \* ARABIC ">
-              <w:r>
-                <w:rPr>
-                  <w:noProof/>
-                </w:rPr>
-                <w:t>7</w:t>
-              </w:r>
-            </w:fldSimple>
+            <w:r>
+              <w:fldChar w:fldCharType="begin"/>
+            </w:r>
+            <w:r>
+              <w:instrText xml:space="preserve"> SEQ Equation \* ARABIC </w:instrText>
+            </w:r>
+            <w:r>
+              <w:fldChar w:fldCharType="separate"/>
+            </w:r>
+            <w:r>
+              <w:rPr>
+                <w:noProof/>
+              </w:rPr>
+              <w:t>7</w:t>
+            </w:r>
+            <w:r>
+              <w:rPr>
+                <w:noProof/>
+              </w:rPr>
+              <w:fldChar w:fldCharType="end"/>
+            </w:r>
             <w:r>
               <w:t>)</w:t>
             </w:r>
-            <w:bookmarkEnd w:id="22"/>
+            <w:bookmarkEnd w:id="24"/>
           </w:p>
         </w:tc>
       </w:tr>
@@ -12188,7 +12894,6 @@
           <w:lang w:val="en-US"/>
         </w:rPr>
       </w:pPr>
-      <w:bookmarkStart w:id="23" w:name="_Toc87467523"/>
       <w:r>
         <w:rPr>
           <w:rFonts w:eastAsiaTheme="majorEastAsia"/>
@@ -12339,11 +13044,12 @@
         <w:pStyle w:val="Heading1"/>
         <w:spacing w:line="480" w:lineRule="auto"/>
       </w:pPr>
+      <w:bookmarkStart w:id="25" w:name="_Toc88258451"/>
       <w:r>
         <w:lastRenderedPageBreak/>
         <w:t>5 Conclusion</w:t>
       </w:r>
-      <w:bookmarkEnd w:id="23"/>
+      <w:bookmarkEnd w:id="25"/>
     </w:p>
     <w:p>
       <w:pPr>
@@ -12495,8 +13201,8 @@
         <w:pStyle w:val="Heading1"/>
         <w:spacing w:line="480" w:lineRule="auto"/>
       </w:pPr>
-      <w:bookmarkStart w:id="24" w:name="_Toc87467524"/>
-      <w:bookmarkStart w:id="25" w:name="_Ref87467781"/>
+      <w:bookmarkStart w:id="26" w:name="_Ref87467781"/>
+      <w:bookmarkStart w:id="27" w:name="_Toc88258452"/>
       <w:r>
         <w:lastRenderedPageBreak/>
         <w:t>6</w:t>
@@ -12504,11 +13210,11 @@
       <w:r>
         <w:t xml:space="preserve"> Appendi</w:t>
       </w:r>
-      <w:bookmarkEnd w:id="24"/>
-      <w:bookmarkEnd w:id="25"/>
+      <w:bookmarkEnd w:id="26"/>
       <w:r>
         <w:t>x</w:t>
       </w:r>
+      <w:bookmarkEnd w:id="27"/>
     </w:p>
     <w:p>
       <w:pPr>
@@ -12527,8 +13233,8 @@
           <w:lang w:val="en-US"/>
         </w:rPr>
         <w:drawing>
-          <wp:inline distT="0" distB="0" distL="0" distR="0" wp14:anchorId="5E723699" wp14:editId="3DA6C32F">
-            <wp:extent cx="4324350" cy="3243263"/>
+          <wp:inline distT="0" distB="0" distL="0" distR="0" wp14:anchorId="5E723699" wp14:editId="31E123AB">
+            <wp:extent cx="4325726" cy="3244294"/>
             <wp:effectExtent l="0" t="0" r="0" b="0"/>
             <wp:docPr id="24" name="Picture 24"/>
             <wp:cNvGraphicFramePr>
@@ -12538,7 +13244,7 @@
               <a:graphicData uri="http://schemas.openxmlformats.org/drawingml/2006/picture">
                 <pic:pic xmlns:pic="http://schemas.openxmlformats.org/drawingml/2006/picture">
                   <pic:nvPicPr>
-                    <pic:cNvPr id="0" name="Picture 21"/>
+                    <pic:cNvPr id="24" name="Picture 24"/>
                     <pic:cNvPicPr>
                       <a:picLocks noChangeAspect="1" noChangeArrowheads="1"/>
                     </pic:cNvPicPr>
@@ -12551,7 +13257,6 @@
                         </a:ext>
                       </a:extLst>
                     </a:blip>
-                    <a:srcRect/>
                     <a:stretch>
                       <a:fillRect/>
                     </a:stretch>
@@ -12559,7 +13264,7 @@
                   <pic:spPr bwMode="auto">
                     <a:xfrm>
                       <a:off x="0" y="0"/>
-                      <a:ext cx="4325726" cy="3244295"/>
+                      <a:ext cx="4325726" cy="3244294"/>
                     </a:xfrm>
                     <a:prstGeom prst="rect">
                       <a:avLst/>
@@ -12588,35 +13293,19 @@
           <w:lang w:val="en-US"/>
         </w:rPr>
       </w:pPr>
-      <w:bookmarkStart w:id="26" w:name="_Ref87520032"/>
+      <w:bookmarkStart w:id="28" w:name="_Ref87520032"/>
       <w:r>
         <w:t xml:space="preserve">Figure </w:t>
       </w:r>
-      <w:r>
-        <w:fldChar w:fldCharType="begin"/>
-      </w:r>
-      <w:r>
-        <w:instrText xml:space="preserve"> SEQ </w:instrText>
-      </w:r>
-      <w:r>
-        <w:instrText xml:space="preserve">Figure \* ARABIC </w:instrText>
-      </w:r>
-      <w:r>
-        <w:fldChar w:fldCharType="separate"/>
-      </w:r>
-      <w:r>
-        <w:rPr>
-          <w:noProof/>
-        </w:rPr>
-        <w:t>4</w:t>
-      </w:r>
-      <w:r>
-        <w:rPr>
-          <w:noProof/>
-        </w:rPr>
-        <w:fldChar w:fldCharType="end"/>
-      </w:r>
-      <w:bookmarkEnd w:id="26"/>
+      <w:fldSimple w:instr=" SEQ Figure \* ARABIC ">
+        <w:r>
+          <w:rPr>
+            <w:noProof/>
+          </w:rPr>
+          <w:t>4</w:t>
+        </w:r>
+      </w:fldSimple>
+      <w:bookmarkEnd w:id="28"/>
       <w:r>
         <w:t xml:space="preserve"> Velocity Profile</w:t>
       </w:r>
@@ -12641,9 +13330,9 @@
           <w:lang w:val="en-US"/>
         </w:rPr>
         <w:drawing>
-          <wp:inline distT="0" distB="0" distL="0" distR="0" wp14:anchorId="48A72A3F" wp14:editId="5AA48124">
-            <wp:extent cx="4330700" cy="3248025"/>
-            <wp:effectExtent l="0" t="0" r="0" b="9525"/>
+          <wp:inline distT="0" distB="0" distL="0" distR="0" wp14:anchorId="48A72A3F" wp14:editId="7E19792B">
+            <wp:extent cx="4333672" cy="3250253"/>
+            <wp:effectExtent l="0" t="0" r="0" b="7620"/>
             <wp:docPr id="25" name="Picture 25"/>
             <wp:cNvGraphicFramePr>
               <a:graphicFrameLocks xmlns:a="http://schemas.openxmlformats.org/drawingml/2006/main" noChangeAspect="1"/>
@@ -12652,7 +13341,7 @@
               <a:graphicData uri="http://schemas.openxmlformats.org/drawingml/2006/picture">
                 <pic:pic xmlns:pic="http://schemas.openxmlformats.org/drawingml/2006/picture">
                   <pic:nvPicPr>
-                    <pic:cNvPr id="0" name="Picture 22"/>
+                    <pic:cNvPr id="25" name="Picture 25"/>
                     <pic:cNvPicPr>
                       <a:picLocks noChangeAspect="1" noChangeArrowheads="1"/>
                     </pic:cNvPicPr>
@@ -12665,7 +13354,6 @@
                         </a:ext>
                       </a:extLst>
                     </a:blip>
-                    <a:srcRect/>
                     <a:stretch>
                       <a:fillRect/>
                     </a:stretch>
@@ -12673,7 +13361,7 @@
                   <pic:spPr bwMode="auto">
                     <a:xfrm>
                       <a:off x="0" y="0"/>
-                      <a:ext cx="4333672" cy="3250254"/>
+                      <a:ext cx="4333672" cy="3250253"/>
                     </a:xfrm>
                     <a:prstGeom prst="rect">
                       <a:avLst/>
@@ -12702,32 +13390,19 @@
           <w:lang w:val="en-US"/>
         </w:rPr>
       </w:pPr>
-      <w:bookmarkStart w:id="27" w:name="_Ref87520033"/>
+      <w:bookmarkStart w:id="29" w:name="_Ref87520033"/>
       <w:r>
         <w:t xml:space="preserve">Figure </w:t>
       </w:r>
-      <w:r>
-        <w:fldChar w:fldCharType="begin"/>
-      </w:r>
-      <w:r>
-        <w:instrText xml:space="preserve"> SEQ Figure \* ARABIC </w:instrText>
-      </w:r>
-      <w:r>
-        <w:fldChar w:fldCharType="separate"/>
-      </w:r>
-      <w:r>
-        <w:rPr>
-          <w:noProof/>
-        </w:rPr>
-        <w:t>5</w:t>
-      </w:r>
-      <w:r>
-        <w:rPr>
-          <w:noProof/>
-        </w:rPr>
-        <w:fldChar w:fldCharType="end"/>
-      </w:r>
-      <w:bookmarkEnd w:id="27"/>
+      <w:fldSimple w:instr=" SEQ Figure \* ARABIC ">
+        <w:r>
+          <w:rPr>
+            <w:noProof/>
+          </w:rPr>
+          <w:t>5</w:t>
+        </w:r>
+      </w:fldSimple>
+      <w:bookmarkEnd w:id="29"/>
       <w:r>
         <w:t xml:space="preserve"> Velocity Profile for Scenario 2</w:t>
       </w:r>
@@ -12750,9 +13425,9 @@
         </w:rPr>
         <w:lastRenderedPageBreak/>
         <w:drawing>
-          <wp:inline distT="0" distB="0" distL="0" distR="0" wp14:anchorId="088ED6AA" wp14:editId="2D175717">
-            <wp:extent cx="4140200" cy="3105150"/>
-            <wp:effectExtent l="0" t="0" r="0" b="0"/>
+          <wp:inline distT="0" distB="0" distL="0" distR="0" wp14:anchorId="088ED6AA" wp14:editId="0B519403">
+            <wp:extent cx="4140200" cy="3105149"/>
+            <wp:effectExtent l="0" t="0" r="0" b="635"/>
             <wp:docPr id="26" name="Picture 26"/>
             <wp:cNvGraphicFramePr>
               <a:graphicFrameLocks xmlns:a="http://schemas.openxmlformats.org/drawingml/2006/main" noChangeAspect="1"/>
@@ -12761,7 +13436,7 @@
               <a:graphicData uri="http://schemas.openxmlformats.org/drawingml/2006/picture">
                 <pic:pic xmlns:pic="http://schemas.openxmlformats.org/drawingml/2006/picture">
                   <pic:nvPicPr>
-                    <pic:cNvPr id="0" name="Picture 23"/>
+                    <pic:cNvPr id="26" name="Picture 26"/>
                     <pic:cNvPicPr>
                       <a:picLocks noChangeAspect="1" noChangeArrowheads="1"/>
                     </pic:cNvPicPr>
@@ -12774,7 +13449,6 @@
                         </a:ext>
                       </a:extLst>
                     </a:blip>
-                    <a:srcRect/>
                     <a:stretch>
                       <a:fillRect/>
                     </a:stretch>
@@ -12782,7 +13456,7 @@
                   <pic:spPr bwMode="auto">
                     <a:xfrm>
                       <a:off x="0" y="0"/>
-                      <a:ext cx="4140200" cy="3105150"/>
+                      <a:ext cx="4140200" cy="3105149"/>
                     </a:xfrm>
                     <a:prstGeom prst="rect">
                       <a:avLst/>
@@ -12811,32 +13485,19 @@
           <w:lang w:val="en-US"/>
         </w:rPr>
       </w:pPr>
-      <w:bookmarkStart w:id="28" w:name="_Ref88084564"/>
+      <w:bookmarkStart w:id="30" w:name="_Ref88084564"/>
       <w:r>
         <w:t xml:space="preserve">Figure </w:t>
       </w:r>
-      <w:r>
-        <w:fldChar w:fldCharType="begin"/>
-      </w:r>
-      <w:r>
-        <w:instrText xml:space="preserve"> SEQ Figure \* ARABIC </w:instrText>
-      </w:r>
-      <w:r>
-        <w:fldChar w:fldCharType="separate"/>
-      </w:r>
-      <w:r>
-        <w:rPr>
-          <w:noProof/>
-        </w:rPr>
-        <w:t>6</w:t>
-      </w:r>
-      <w:r>
-        <w:rPr>
-          <w:noProof/>
-        </w:rPr>
-        <w:fldChar w:fldCharType="end"/>
-      </w:r>
-      <w:bookmarkEnd w:id="28"/>
+      <w:fldSimple w:instr=" SEQ Figure \* ARABIC ">
+        <w:r>
+          <w:rPr>
+            <w:noProof/>
+          </w:rPr>
+          <w:t>6</w:t>
+        </w:r>
+      </w:fldSimple>
+      <w:bookmarkEnd w:id="30"/>
       <w:r>
         <w:t xml:space="preserve"> Velocity Profile for Scenario 3</w:t>
       </w:r>
@@ -12858,8 +13519,8 @@
           <w:lang w:val="en-US"/>
         </w:rPr>
         <w:drawing>
-          <wp:inline distT="0" distB="0" distL="0" distR="0" wp14:anchorId="2D932000" wp14:editId="5AC46DD4">
-            <wp:extent cx="4368800" cy="3276600"/>
+          <wp:inline distT="0" distB="0" distL="0" distR="0" wp14:anchorId="2D932000" wp14:editId="6A5D5FAD">
+            <wp:extent cx="4369784" cy="3277337"/>
             <wp:effectExtent l="0" t="0" r="0" b="0"/>
             <wp:docPr id="27" name="Picture 27"/>
             <wp:cNvGraphicFramePr>
@@ -12869,7 +13530,7 @@
               <a:graphicData uri="http://schemas.openxmlformats.org/drawingml/2006/picture">
                 <pic:pic xmlns:pic="http://schemas.openxmlformats.org/drawingml/2006/picture">
                   <pic:nvPicPr>
-                    <pic:cNvPr id="0" name="Picture 24"/>
+                    <pic:cNvPr id="27" name="Picture 27"/>
                     <pic:cNvPicPr>
                       <a:picLocks noChangeAspect="1" noChangeArrowheads="1"/>
                     </pic:cNvPicPr>
@@ -12882,7 +13543,6 @@
                         </a:ext>
                       </a:extLst>
                     </a:blip>
-                    <a:srcRect/>
                     <a:stretch>
                       <a:fillRect/>
                     </a:stretch>
@@ -12890,7 +13550,7 @@
                   <pic:spPr bwMode="auto">
                     <a:xfrm>
                       <a:off x="0" y="0"/>
-                      <a:ext cx="4369784" cy="3277338"/>
+                      <a:ext cx="4369784" cy="3277337"/>
                     </a:xfrm>
                     <a:prstGeom prst="rect">
                       <a:avLst/>
@@ -12919,32 +13579,19 @@
           <w:lang w:val="en-US"/>
         </w:rPr>
       </w:pPr>
-      <w:bookmarkStart w:id="29" w:name="_Ref87519353"/>
+      <w:bookmarkStart w:id="31" w:name="_Ref87519353"/>
       <w:r>
         <w:t xml:space="preserve">Figure </w:t>
       </w:r>
-      <w:r>
-        <w:fldChar w:fldCharType="begin"/>
-      </w:r>
-      <w:r>
-        <w:instrText xml:space="preserve"> SEQ Figure \* ARABIC </w:instrText>
-      </w:r>
-      <w:r>
-        <w:fldChar w:fldCharType="separate"/>
-      </w:r>
-      <w:r>
-        <w:rPr>
-          <w:noProof/>
-        </w:rPr>
-        <w:t>7</w:t>
-      </w:r>
-      <w:r>
-        <w:rPr>
-          <w:noProof/>
-        </w:rPr>
-        <w:fldChar w:fldCharType="end"/>
-      </w:r>
-      <w:bookmarkEnd w:id="29"/>
+      <w:fldSimple w:instr=" SEQ Figure \* ARABIC ">
+        <w:r>
+          <w:rPr>
+            <w:noProof/>
+          </w:rPr>
+          <w:t>7</w:t>
+        </w:r>
+      </w:fldSimple>
+      <w:bookmarkEnd w:id="31"/>
       <w:r>
         <w:t xml:space="preserve"> Velocity Profile for Scenario 4</w:t>
       </w:r>
@@ -12967,8 +13614,8 @@
         </w:rPr>
         <w:lastRenderedPageBreak/>
         <w:drawing>
-          <wp:inline distT="0" distB="0" distL="0" distR="0" wp14:anchorId="6B36DE33" wp14:editId="7CC46A62">
-            <wp:extent cx="3962400" cy="2971800"/>
+          <wp:inline distT="0" distB="0" distL="0" distR="0" wp14:anchorId="6B36DE33" wp14:editId="0F471D44">
+            <wp:extent cx="3964757" cy="2973567"/>
             <wp:effectExtent l="0" t="0" r="0" b="0"/>
             <wp:docPr id="4" name="Picture 4"/>
             <wp:cNvGraphicFramePr>
@@ -12978,7 +13625,7 @@
               <a:graphicData uri="http://schemas.openxmlformats.org/drawingml/2006/picture">
                 <pic:pic xmlns:pic="http://schemas.openxmlformats.org/drawingml/2006/picture">
                   <pic:nvPicPr>
-                    <pic:cNvPr id="0" name="Picture 1"/>
+                    <pic:cNvPr id="4" name="Picture 4"/>
                     <pic:cNvPicPr>
                       <a:picLocks noChangeAspect="1" noChangeArrowheads="1"/>
                     </pic:cNvPicPr>
@@ -12991,7 +13638,6 @@
                         </a:ext>
                       </a:extLst>
                     </a:blip>
-                    <a:srcRect/>
                     <a:stretch>
                       <a:fillRect/>
                     </a:stretch>
@@ -12999,7 +13645,7 @@
                   <pic:spPr bwMode="auto">
                     <a:xfrm>
                       <a:off x="0" y="0"/>
-                      <a:ext cx="3964757" cy="2973568"/>
+                      <a:ext cx="3964757" cy="2973567"/>
                     </a:xfrm>
                     <a:prstGeom prst="rect">
                       <a:avLst/>
@@ -13031,27 +13677,14 @@
       <w:r>
         <w:t xml:space="preserve">Figure </w:t>
       </w:r>
-      <w:r>
-        <w:fldChar w:fldCharType="begin"/>
-      </w:r>
-      <w:r>
-        <w:instrText xml:space="preserve"> SEQ Figure \* ARABIC </w:instrText>
-      </w:r>
-      <w:r>
-        <w:fldChar w:fldCharType="separate"/>
-      </w:r>
-      <w:r>
-        <w:rPr>
-          <w:noProof/>
-        </w:rPr>
-        <w:t>8</w:t>
-      </w:r>
-      <w:r>
-        <w:rPr>
-          <w:noProof/>
-        </w:rPr>
-        <w:fldChar w:fldCharType="end"/>
-      </w:r>
+      <w:fldSimple w:instr=" SEQ Figure \* ARABIC ">
+        <w:r>
+          <w:rPr>
+            <w:noProof/>
+          </w:rPr>
+          <w:t>8</w:t>
+        </w:r>
+      </w:fldSimple>
       <w:r>
         <w:t xml:space="preserve"> Velocity Profile for Scenario 5</w:t>
       </w:r>
@@ -15253,11 +15886,19 @@
     <w:autoRedefine/>
     <w:uiPriority w:val="39"/>
     <w:unhideWhenUsed/>
-    <w:rsid w:val="00DD7FFA"/>
+    <w:rsid w:val="00223695"/>
     <w:pPr>
+      <w:tabs>
+        <w:tab w:val="right" w:leader="dot" w:pos="9350"/>
+      </w:tabs>
       <w:spacing w:after="100"/>
       <w:ind w:left="240"/>
     </w:pPr>
+    <w:rPr>
+      <w:b/>
+      <w:bCs/>
+      <w:noProof/>
+    </w:rPr>
   </w:style>
   <w:style w:type="paragraph" w:styleId="TOC3">
     <w:name w:val="toc 3"/>
@@ -15589,7 +16230,6 @@
 <ds:datastoreItem xmlns:ds="http://schemas.openxmlformats.org/officeDocument/2006/customXml" ds:itemID="{25493797-3F0D-4D48-9C4F-4AC567D62FF7}">
   <ds:schemaRefs>
     <ds:schemaRef ds:uri="http://schemas.openxmlformats.org/officeDocument/2006/bibliography"/>
-    <ds:schemaRef ds:uri="http://www.w3.org/2000/xmlns/"/>
   </ds:schemaRefs>
 </ds:datastoreItem>
 </file>
</xml_diff>